<commit_message>
Fully support warp v1.5
</commit_message>
<xml_diff>
--- a/Doc/Proposed WARP Protocol v1.4.docx
+++ b/Doc/Proposed WARP Protocol v1.4.docx
@@ -53,8 +53,10 @@
           <w:szCs w:val="32"/>
           <w:lang w:val="en-CA" w:eastAsia="en-CA"/>
         </w:rPr>
-        <w:t>3</w:t>
+        <w:t>4</w:t>
       </w:r>
+      <w:bookmarkStart w:id="0" w:name="_GoBack"/>
+      <w:bookmarkEnd w:id="0"/>
     </w:p>
     <w:p>
       <w:pPr>
@@ -119,47 +121,7 @@
           <w:szCs w:val="28"/>
           <w:lang w:val="en-CA" w:eastAsia="en-CA"/>
         </w:rPr>
-        <w:t xml:space="preserve"> 2014 by </w:t>
-      </w:r>
-      <w:proofErr w:type="spellStart"/>
-      <w:r>
-        <w:rPr>
-          <w:rFonts w:ascii="Times New Roman" w:hAnsi="Times New Roman"/>
-          <w:sz w:val="28"/>
-          <w:szCs w:val="28"/>
-          <w:lang w:val="en-CA" w:eastAsia="en-CA"/>
-        </w:rPr>
-        <w:t>Hoai</w:t>
-      </w:r>
-      <w:proofErr w:type="spellEnd"/>
-      <w:r>
-        <w:rPr>
-          <w:rFonts w:ascii="Times New Roman" w:hAnsi="Times New Roman"/>
-          <w:sz w:val="28"/>
-          <w:szCs w:val="28"/>
-          <w:lang w:val="en-CA" w:eastAsia="en-CA"/>
-        </w:rPr>
-        <w:t xml:space="preserve"> </w:t>
-      </w:r>
-      <w:proofErr w:type="spellStart"/>
-      <w:r>
-        <w:rPr>
-          <w:rFonts w:ascii="Times New Roman" w:hAnsi="Times New Roman"/>
-          <w:sz w:val="28"/>
-          <w:szCs w:val="28"/>
-          <w:lang w:val="en-CA" w:eastAsia="en-CA"/>
-        </w:rPr>
-        <w:t>Phuoc</w:t>
-      </w:r>
-      <w:proofErr w:type="spellEnd"/>
-      <w:r>
-        <w:rPr>
-          <w:rFonts w:ascii="Times New Roman" w:hAnsi="Times New Roman"/>
-          <w:sz w:val="28"/>
-          <w:szCs w:val="28"/>
-          <w:lang w:val="en-CA" w:eastAsia="en-CA"/>
-        </w:rPr>
-        <w:t xml:space="preserve"> Truong)</w:t>
+        <w:t xml:space="preserve"> 2014 by Hoai Phuoc Truong)</w:t>
       </w:r>
     </w:p>
     <w:p>
@@ -1665,15 +1627,7 @@
                 <w:sz w:val="24"/>
                 <w:szCs w:val="24"/>
               </w:rPr>
-              <w:t>MAC Address Manage</w:t>
-            </w:r>
-            <w:r>
-              <w:rPr>
-                <w:rFonts w:ascii="Times New Roman" w:hAnsi="Times New Roman"/>
-                <w:sz w:val="24"/>
-                <w:szCs w:val="24"/>
-              </w:rPr>
-              <w:t>ment</w:t>
+              <w:t>MAC Address Management</w:t>
             </w:r>
             <w:r>
               <w:rPr>
@@ -1782,18 +1736,8 @@
                 <w:sz w:val="24"/>
                 <w:szCs w:val="24"/>
               </w:rPr>
-              <w:t xml:space="preserve">figuration (see Transmission </w:t>
-            </w:r>
-            <w:proofErr w:type="spellStart"/>
-            <w:r>
-              <w:rPr>
-                <w:rFonts w:ascii="Times New Roman" w:hAnsi="Times New Roman"/>
-                <w:sz w:val="24"/>
-                <w:szCs w:val="24"/>
-              </w:rPr>
-              <w:t>Config</w:t>
-            </w:r>
-            <w:proofErr w:type="spellEnd"/>
+              <w:t>figuration (see Transmission Config</w:t>
+            </w:r>
             <w:r>
               <w:rPr>
                 <w:rFonts w:ascii="Times New Roman" w:hAnsi="Times New Roman"/>
@@ -1801,6 +1745,75 @@
                 <w:szCs w:val="24"/>
               </w:rPr>
               <w:t>)</w:t>
+            </w:r>
+          </w:p>
+        </w:tc>
+      </w:tr>
+      <w:tr>
+        <w:tc>
+          <w:tcPr>
+            <w:tcW w:w="1458" w:type="pct"/>
+            <w:vMerge/>
+            <w:vAlign w:val="center"/>
+          </w:tcPr>
+          <w:p>
+            <w:pPr>
+              <w:spacing w:after="0" w:line="240" w:lineRule="auto"/>
+              <w:jc w:val="center"/>
+              <w:rPr>
+                <w:rFonts w:ascii="Times New Roman" w:hAnsi="Times New Roman"/>
+                <w:sz w:val="24"/>
+                <w:szCs w:val="24"/>
+              </w:rPr>
+            </w:pPr>
+          </w:p>
+        </w:tc>
+        <w:tc>
+          <w:tcPr>
+            <w:tcW w:w="811" w:type="pct"/>
+            <w:vAlign w:val="center"/>
+          </w:tcPr>
+          <w:p>
+            <w:pPr>
+              <w:spacing w:after="0" w:line="240" w:lineRule="auto"/>
+              <w:jc w:val="center"/>
+              <w:rPr>
+                <w:rFonts w:ascii="Times New Roman" w:hAnsi="Times New Roman"/>
+                <w:sz w:val="24"/>
+                <w:szCs w:val="24"/>
+              </w:rPr>
+            </w:pPr>
+            <w:r>
+              <w:rPr>
+                <w:rFonts w:ascii="Times New Roman" w:hAnsi="Times New Roman"/>
+                <w:sz w:val="24"/>
+                <w:szCs w:val="24"/>
+              </w:rPr>
+              <w:t>3</w:t>
+            </w:r>
+          </w:p>
+        </w:tc>
+        <w:tc>
+          <w:tcPr>
+            <w:tcW w:w="2731" w:type="pct"/>
+            <w:vAlign w:val="center"/>
+          </w:tcPr>
+          <w:p>
+            <w:pPr>
+              <w:spacing w:after="0" w:line="240" w:lineRule="auto"/>
+              <w:rPr>
+                <w:rFonts w:ascii="Times New Roman" w:hAnsi="Times New Roman"/>
+                <w:sz w:val="24"/>
+                <w:szCs w:val="24"/>
+              </w:rPr>
+            </w:pPr>
+            <w:r>
+              <w:rPr>
+                <w:rFonts w:ascii="Times New Roman" w:hAnsi="Times New Roman"/>
+                <w:sz w:val="24"/>
+                <w:szCs w:val="24"/>
+              </w:rPr>
+              <w:t>Station management (see BSSID Control Element)</w:t>
             </w:r>
           </w:p>
         </w:tc>
@@ -1831,6 +1844,7 @@
           <w:sz w:val="24"/>
           <w:szCs w:val="24"/>
         </w:rPr>
+        <w:lastRenderedPageBreak/>
         <w:t>III) WARP Elements:</w:t>
       </w:r>
     </w:p>
@@ -1850,7 +1864,6 @@
           <w:sz w:val="24"/>
           <w:szCs w:val="24"/>
         </w:rPr>
-        <w:lastRenderedPageBreak/>
         <w:t>1) Transmit Elements:</w:t>
       </w:r>
     </w:p>
@@ -2353,7 +2366,6 @@
                 <w:szCs w:val="24"/>
               </w:rPr>
             </w:pPr>
-            <w:proofErr w:type="spellStart"/>
             <w:r>
               <w:rPr>
                 <w:rFonts w:ascii="Times New Roman" w:hAnsi="Times New Roman"/>
@@ -2361,15 +2373,6 @@
                 <w:szCs w:val="24"/>
               </w:rPr>
               <w:t>bssid</w:t>
-            </w:r>
-            <w:proofErr w:type="spellEnd"/>
-            <w:r>
-              <w:rPr>
-                <w:rFonts w:ascii="Times New Roman" w:hAnsi="Times New Roman"/>
-                <w:sz w:val="24"/>
-                <w:szCs w:val="24"/>
-              </w:rPr>
-              <w:t xml:space="preserve"> Address</w:t>
             </w:r>
           </w:p>
         </w:tc>
@@ -2963,6 +2966,7 @@
                 <w:sz w:val="24"/>
                 <w:szCs w:val="24"/>
               </w:rPr>
+              <w:lastRenderedPageBreak/>
               <w:t>NOTHING (</w:t>
             </w:r>
             <w:r>
@@ -3050,31 +3054,7 @@
                 <w:sz w:val="24"/>
                 <w:szCs w:val="24"/>
               </w:rPr>
-              <w:t>STATION</w:t>
-            </w:r>
-            <w:r>
-              <w:rPr>
-                <w:rFonts w:ascii="Times New Roman" w:hAnsi="Times New Roman"/>
-                <w:sz w:val="24"/>
-                <w:szCs w:val="24"/>
-              </w:rPr>
-              <w:t>_A</w:t>
-            </w:r>
-            <w:r>
-              <w:rPr>
-                <w:rFonts w:ascii="Times New Roman" w:hAnsi="Times New Roman"/>
-                <w:sz w:val="24"/>
-                <w:szCs w:val="24"/>
-              </w:rPr>
-              <w:t>SSOCIATE(D)</w:t>
-            </w:r>
-            <w:r>
-              <w:rPr>
-                <w:rFonts w:ascii="Times New Roman" w:hAnsi="Times New Roman"/>
-                <w:sz w:val="24"/>
-                <w:szCs w:val="24"/>
-              </w:rPr>
-              <w:t xml:space="preserve"> (</w:t>
+              <w:t>STATION_ASSOCIATE(D) (</w:t>
             </w:r>
             <w:r>
               <w:rPr>
@@ -3161,8 +3141,23 @@
                 <w:sz w:val="24"/>
                 <w:szCs w:val="24"/>
               </w:rPr>
-              <w:lastRenderedPageBreak/>
-              <w:t>SYNC (2)</w:t>
+              <w:t>SYNC (</w:t>
+            </w:r>
+            <w:r>
+              <w:rPr>
+                <w:rFonts w:ascii="Times New Roman" w:hAnsi="Times New Roman"/>
+                <w:sz w:val="24"/>
+                <w:szCs w:val="24"/>
+              </w:rPr>
+              <w:t>16</w:t>
+            </w:r>
+            <w:r>
+              <w:rPr>
+                <w:rFonts w:ascii="Times New Roman" w:hAnsi="Times New Roman"/>
+                <w:sz w:val="24"/>
+                <w:szCs w:val="24"/>
+              </w:rPr>
+              <w:t>)</w:t>
             </w:r>
           </w:p>
         </w:tc>
@@ -3241,39 +3236,7 @@
                 <w:sz w:val="24"/>
                 <w:szCs w:val="24"/>
               </w:rPr>
-              <w:t>STATION</w:t>
-            </w:r>
-            <w:r>
-              <w:rPr>
-                <w:rFonts w:ascii="Times New Roman" w:hAnsi="Times New Roman"/>
-                <w:sz w:val="24"/>
-                <w:szCs w:val="24"/>
-              </w:rPr>
-              <w:t xml:space="preserve"> </w:t>
-            </w:r>
-            <w:r>
-              <w:rPr>
-                <w:rFonts w:ascii="Times New Roman" w:hAnsi="Times New Roman"/>
-                <w:sz w:val="24"/>
-                <w:szCs w:val="24"/>
-              </w:rPr>
-              <w:t>_</w:t>
-            </w:r>
-            <w:r>
-              <w:rPr>
-                <w:rFonts w:ascii="Times New Roman" w:hAnsi="Times New Roman"/>
-                <w:sz w:val="24"/>
-                <w:szCs w:val="24"/>
-              </w:rPr>
-              <w:t>DISASSOCIATE(D)</w:t>
-            </w:r>
-            <w:r>
-              <w:rPr>
-                <w:rFonts w:ascii="Times New Roman" w:hAnsi="Times New Roman"/>
-                <w:sz w:val="24"/>
-                <w:szCs w:val="24"/>
-              </w:rPr>
-              <w:t xml:space="preserve"> (</w:t>
+              <w:t>STATION _DISASSOCIATE(D) (</w:t>
             </w:r>
             <w:r>
               <w:rPr>
@@ -3529,7 +3492,7 @@
     </w:p>
     <w:tbl>
       <w:tblPr>
-        <w:tblW w:w="5000" w:type="pct"/>
+        <w:tblW w:w="4990" w:type="pct"/>
         <w:tblBorders>
           <w:top w:val="single" w:sz="4" w:space="0" w:color="auto"/>
           <w:left w:val="single" w:sz="4" w:space="0" w:color="auto"/>
@@ -3541,14 +3504,14 @@
         <w:tblLook w:val="00A0" w:firstRow="1" w:lastRow="0" w:firstColumn="1" w:lastColumn="0" w:noHBand="0" w:noVBand="0"/>
       </w:tblPr>
       <w:tblGrid>
-        <w:gridCol w:w="4394"/>
-        <w:gridCol w:w="5638"/>
-        <w:gridCol w:w="3144"/>
+        <w:gridCol w:w="4395"/>
+        <w:gridCol w:w="6630"/>
+        <w:gridCol w:w="2125"/>
       </w:tblGrid>
       <w:tr>
         <w:tc>
           <w:tcPr>
-            <w:tcW w:w="1667" w:type="pct"/>
+            <w:tcW w:w="1671" w:type="pct"/>
             <w:tcBorders>
               <w:top w:val="single" w:sz="4" w:space="0" w:color="auto"/>
               <w:left w:val="single" w:sz="4" w:space="0" w:color="auto"/>
@@ -3587,7 +3550,7 @@
         </w:tc>
         <w:tc>
           <w:tcPr>
-            <w:tcW w:w="2139" w:type="pct"/>
+            <w:tcW w:w="2521" w:type="pct"/>
             <w:tcBorders>
               <w:top w:val="single" w:sz="4" w:space="0" w:color="auto"/>
               <w:left w:val="single" w:sz="4" w:space="0" w:color="auto"/>
@@ -3617,7 +3580,7 @@
         </w:tc>
         <w:tc>
           <w:tcPr>
-            <w:tcW w:w="1193" w:type="pct"/>
+            <w:tcW w:w="808" w:type="pct"/>
             <w:tcBorders>
               <w:top w:val="single" w:sz="4" w:space="0" w:color="auto"/>
               <w:left w:val="single" w:sz="4" w:space="0" w:color="auto"/>
@@ -3650,7 +3613,7 @@
       <w:tr>
         <w:tc>
           <w:tcPr>
-            <w:tcW w:w="1667" w:type="pct"/>
+            <w:tcW w:w="1671" w:type="pct"/>
             <w:tcBorders>
               <w:top w:val="single" w:sz="4" w:space="0" w:color="auto"/>
               <w:left w:val="single" w:sz="4" w:space="0" w:color="auto"/>
@@ -3675,29 +3638,13 @@
                 <w:sz w:val="24"/>
                 <w:szCs w:val="24"/>
               </w:rPr>
-              <w:t>STATION_EXISTED (</w:t>
-            </w:r>
-            <w:r>
-              <w:rPr>
-                <w:rFonts w:ascii="Times New Roman" w:hAnsi="Times New Roman"/>
-                <w:sz w:val="24"/>
-                <w:szCs w:val="24"/>
-              </w:rPr>
-              <w:t>65</w:t>
-            </w:r>
-            <w:r>
-              <w:rPr>
-                <w:rFonts w:ascii="Times New Roman" w:hAnsi="Times New Roman"/>
-                <w:sz w:val="24"/>
-                <w:szCs w:val="24"/>
-              </w:rPr>
-              <w:t>)</w:t>
-            </w:r>
-          </w:p>
-        </w:tc>
-        <w:tc>
-          <w:tcPr>
-            <w:tcW w:w="2139" w:type="pct"/>
+              <w:t>STATION_LIST_FULL (2)</w:t>
+            </w:r>
+          </w:p>
+        </w:tc>
+        <w:tc>
+          <w:tcPr>
+            <w:tcW w:w="2521" w:type="pct"/>
             <w:tcBorders>
               <w:top w:val="single" w:sz="4" w:space="0" w:color="auto"/>
               <w:left w:val="single" w:sz="4" w:space="0" w:color="auto"/>
@@ -3721,21 +3668,21 @@
                 <w:sz w:val="24"/>
                 <w:szCs w:val="24"/>
               </w:rPr>
-              <w:t>Existin</w:t>
-            </w:r>
-            <w:r>
-              <w:rPr>
-                <w:rFonts w:ascii="Times New Roman" w:hAnsi="Times New Roman"/>
-                <w:sz w:val="24"/>
-                <w:szCs w:val="24"/>
-              </w:rPr>
-              <w:t>g association</w:t>
-            </w:r>
-          </w:p>
-        </w:tc>
-        <w:tc>
-          <w:tcPr>
-            <w:tcW w:w="1193" w:type="pct"/>
+              <w:t>Cannot associate new station</w:t>
+            </w:r>
+            <w:r>
+              <w:rPr>
+                <w:rFonts w:ascii="Times New Roman" w:hAnsi="Times New Roman"/>
+                <w:sz w:val="24"/>
+                <w:szCs w:val="24"/>
+              </w:rPr>
+              <w:t xml:space="preserve"> because the station list is full</w:t>
+            </w:r>
+          </w:p>
+        </w:tc>
+        <w:tc>
+          <w:tcPr>
+            <w:tcW w:w="808" w:type="pct"/>
             <w:tcBorders>
               <w:top w:val="single" w:sz="4" w:space="0" w:color="auto"/>
               <w:left w:val="single" w:sz="4" w:space="0" w:color="auto"/>
@@ -3760,7 +3707,7 @@
       <w:tr>
         <w:tc>
           <w:tcPr>
-            <w:tcW w:w="1667" w:type="pct"/>
+            <w:tcW w:w="1671" w:type="pct"/>
             <w:tcBorders>
               <w:top w:val="single" w:sz="4" w:space="0" w:color="auto"/>
               <w:left w:val="single" w:sz="4" w:space="0" w:color="auto"/>
@@ -3785,15 +3732,15 @@
                 <w:sz w:val="24"/>
                 <w:szCs w:val="24"/>
               </w:rPr>
-              <w:t>STATION_NOT_EXISTED (</w:t>
-            </w:r>
-            <w:r>
-              <w:rPr>
-                <w:rFonts w:ascii="Times New Roman" w:hAnsi="Times New Roman"/>
-                <w:sz w:val="24"/>
-                <w:szCs w:val="24"/>
-              </w:rPr>
-              <w:t>66</w:t>
+              <w:t>STATION_EXISTED (</w:t>
+            </w:r>
+            <w:r>
+              <w:rPr>
+                <w:rFonts w:ascii="Times New Roman" w:hAnsi="Times New Roman"/>
+                <w:sz w:val="24"/>
+                <w:szCs w:val="24"/>
+              </w:rPr>
+              <w:t>65</w:t>
             </w:r>
             <w:r>
               <w:rPr>
@@ -3807,7 +3754,7 @@
         </w:tc>
         <w:tc>
           <w:tcPr>
-            <w:tcW w:w="2139" w:type="pct"/>
+            <w:tcW w:w="2521" w:type="pct"/>
             <w:tcBorders>
               <w:top w:val="single" w:sz="4" w:space="0" w:color="auto"/>
               <w:left w:val="single" w:sz="4" w:space="0" w:color="auto"/>
@@ -3831,15 +3778,21 @@
                 <w:sz w:val="24"/>
                 <w:szCs w:val="24"/>
               </w:rPr>
-              <w:t>Association not existed</w:t>
-            </w:r>
-            <w:bookmarkStart w:id="0" w:name="_GoBack"/>
-            <w:bookmarkEnd w:id="0"/>
-          </w:p>
-        </w:tc>
-        <w:tc>
-          <w:tcPr>
-            <w:tcW w:w="1193" w:type="pct"/>
+              <w:t>Existin</w:t>
+            </w:r>
+            <w:r>
+              <w:rPr>
+                <w:rFonts w:ascii="Times New Roman" w:hAnsi="Times New Roman"/>
+                <w:sz w:val="24"/>
+                <w:szCs w:val="24"/>
+              </w:rPr>
+              <w:t>g association</w:t>
+            </w:r>
+          </w:p>
+        </w:tc>
+        <w:tc>
+          <w:tcPr>
+            <w:tcW w:w="808" w:type="pct"/>
             <w:tcBorders>
               <w:top w:val="single" w:sz="4" w:space="0" w:color="auto"/>
               <w:left w:val="single" w:sz="4" w:space="0" w:color="auto"/>
@@ -3864,7 +3817,7 @@
       <w:tr>
         <w:tc>
           <w:tcPr>
-            <w:tcW w:w="1667" w:type="pct"/>
+            <w:tcW w:w="1671" w:type="pct"/>
             <w:tcBorders>
               <w:top w:val="single" w:sz="4" w:space="0" w:color="auto"/>
               <w:left w:val="single" w:sz="4" w:space="0" w:color="auto"/>
@@ -3889,13 +3842,29 @@
                 <w:sz w:val="24"/>
                 <w:szCs w:val="24"/>
               </w:rPr>
-              <w:t>BSSID_NOT_EXISTED (75)</w:t>
-            </w:r>
-          </w:p>
-        </w:tc>
-        <w:tc>
-          <w:tcPr>
-            <w:tcW w:w="2139" w:type="pct"/>
+              <w:t>STATION_NOT_EXISTED (</w:t>
+            </w:r>
+            <w:r>
+              <w:rPr>
+                <w:rFonts w:ascii="Times New Roman" w:hAnsi="Times New Roman"/>
+                <w:sz w:val="24"/>
+                <w:szCs w:val="24"/>
+              </w:rPr>
+              <w:t>66</w:t>
+            </w:r>
+            <w:r>
+              <w:rPr>
+                <w:rFonts w:ascii="Times New Roman" w:hAnsi="Times New Roman"/>
+                <w:sz w:val="24"/>
+                <w:szCs w:val="24"/>
+              </w:rPr>
+              <w:t>)</w:t>
+            </w:r>
+          </w:p>
+        </w:tc>
+        <w:tc>
+          <w:tcPr>
+            <w:tcW w:w="2521" w:type="pct"/>
             <w:tcBorders>
               <w:top w:val="single" w:sz="4" w:space="0" w:color="auto"/>
               <w:left w:val="single" w:sz="4" w:space="0" w:color="auto"/>
@@ -3919,31 +3888,13 @@
                 <w:sz w:val="24"/>
                 <w:szCs w:val="24"/>
               </w:rPr>
-              <w:t xml:space="preserve">Required operation cannot be executed since </w:t>
-            </w:r>
-            <w:proofErr w:type="spellStart"/>
-            <w:r>
-              <w:rPr>
-                <w:rFonts w:ascii="Times New Roman" w:hAnsi="Times New Roman"/>
-                <w:sz w:val="24"/>
-                <w:szCs w:val="24"/>
-              </w:rPr>
-              <w:t>bssid</w:t>
-            </w:r>
-            <w:proofErr w:type="spellEnd"/>
-            <w:r>
-              <w:rPr>
-                <w:rFonts w:ascii="Times New Roman" w:hAnsi="Times New Roman"/>
-                <w:sz w:val="24"/>
-                <w:szCs w:val="24"/>
-              </w:rPr>
-              <w:t xml:space="preserve"> does not exists in WARP</w:t>
-            </w:r>
-          </w:p>
-        </w:tc>
-        <w:tc>
-          <w:tcPr>
-            <w:tcW w:w="1193" w:type="pct"/>
+              <w:t>Association not existed</w:t>
+            </w:r>
+          </w:p>
+        </w:tc>
+        <w:tc>
+          <w:tcPr>
+            <w:tcW w:w="808" w:type="pct"/>
             <w:tcBorders>
               <w:top w:val="single" w:sz="4" w:space="0" w:color="auto"/>
               <w:left w:val="single" w:sz="4" w:space="0" w:color="auto"/>
@@ -3962,6 +3913,178 @@
                 <w:szCs w:val="24"/>
               </w:rPr>
             </w:pPr>
+          </w:p>
+        </w:tc>
+      </w:tr>
+      <w:tr>
+        <w:tc>
+          <w:tcPr>
+            <w:tcW w:w="1671" w:type="pct"/>
+            <w:tcBorders>
+              <w:top w:val="single" w:sz="4" w:space="0" w:color="auto"/>
+              <w:left w:val="single" w:sz="4" w:space="0" w:color="auto"/>
+              <w:bottom w:val="single" w:sz="4" w:space="0" w:color="auto"/>
+              <w:right w:val="single" w:sz="4" w:space="0" w:color="auto"/>
+            </w:tcBorders>
+            <w:vAlign w:val="center"/>
+          </w:tcPr>
+          <w:p>
+            <w:pPr>
+              <w:spacing w:after="0" w:line="240" w:lineRule="auto"/>
+              <w:jc w:val="center"/>
+              <w:rPr>
+                <w:rFonts w:ascii="Times New Roman" w:hAnsi="Times New Roman"/>
+                <w:sz w:val="24"/>
+                <w:szCs w:val="24"/>
+              </w:rPr>
+            </w:pPr>
+            <w:r>
+              <w:rPr>
+                <w:rFonts w:ascii="Times New Roman" w:hAnsi="Times New Roman"/>
+                <w:sz w:val="24"/>
+                <w:szCs w:val="24"/>
+              </w:rPr>
+              <w:t>BSSID_STATION_CONFLICT (70)</w:t>
+            </w:r>
+          </w:p>
+        </w:tc>
+        <w:tc>
+          <w:tcPr>
+            <w:tcW w:w="2521" w:type="pct"/>
+            <w:tcBorders>
+              <w:top w:val="single" w:sz="4" w:space="0" w:color="auto"/>
+              <w:left w:val="single" w:sz="4" w:space="0" w:color="auto"/>
+              <w:bottom w:val="single" w:sz="4" w:space="0" w:color="auto"/>
+              <w:right w:val="single" w:sz="4" w:space="0" w:color="auto"/>
+            </w:tcBorders>
+            <w:vAlign w:val="center"/>
+          </w:tcPr>
+          <w:p>
+            <w:pPr>
+              <w:spacing w:after="0" w:line="240" w:lineRule="auto"/>
+              <w:rPr>
+                <w:rFonts w:ascii="Times New Roman" w:hAnsi="Times New Roman"/>
+                <w:sz w:val="24"/>
+                <w:szCs w:val="24"/>
+              </w:rPr>
+            </w:pPr>
+            <w:r>
+              <w:rPr>
+                <w:rFonts w:ascii="Times New Roman" w:hAnsi="Times New Roman"/>
+                <w:sz w:val="24"/>
+                <w:szCs w:val="24"/>
+              </w:rPr>
+              <w:t>Conflict request and existing data of (bssid, station) pair</w:t>
+            </w:r>
+          </w:p>
+        </w:tc>
+        <w:tc>
+          <w:tcPr>
+            <w:tcW w:w="808" w:type="pct"/>
+            <w:tcBorders>
+              <w:top w:val="single" w:sz="4" w:space="0" w:color="auto"/>
+              <w:left w:val="single" w:sz="4" w:space="0" w:color="auto"/>
+              <w:bottom w:val="single" w:sz="4" w:space="0" w:color="auto"/>
+              <w:right w:val="single" w:sz="4" w:space="0" w:color="auto"/>
+            </w:tcBorders>
+            <w:vAlign w:val="center"/>
+          </w:tcPr>
+          <w:p>
+            <w:pPr>
+              <w:spacing w:after="0" w:line="240" w:lineRule="auto"/>
+              <w:jc w:val="center"/>
+              <w:rPr>
+                <w:rFonts w:ascii="Times New Roman" w:hAnsi="Times New Roman"/>
+                <w:sz w:val="24"/>
+                <w:szCs w:val="24"/>
+              </w:rPr>
+            </w:pPr>
+          </w:p>
+        </w:tc>
+      </w:tr>
+      <w:tr>
+        <w:tc>
+          <w:tcPr>
+            <w:tcW w:w="1671" w:type="pct"/>
+            <w:tcBorders>
+              <w:top w:val="single" w:sz="4" w:space="0" w:color="auto"/>
+              <w:left w:val="single" w:sz="4" w:space="0" w:color="auto"/>
+              <w:bottom w:val="single" w:sz="4" w:space="0" w:color="auto"/>
+              <w:right w:val="single" w:sz="4" w:space="0" w:color="auto"/>
+            </w:tcBorders>
+            <w:vAlign w:val="center"/>
+          </w:tcPr>
+          <w:p>
+            <w:pPr>
+              <w:spacing w:after="0" w:line="240" w:lineRule="auto"/>
+              <w:jc w:val="center"/>
+              <w:rPr>
+                <w:rFonts w:ascii="Times New Roman" w:hAnsi="Times New Roman"/>
+                <w:sz w:val="24"/>
+                <w:szCs w:val="24"/>
+              </w:rPr>
+            </w:pPr>
+            <w:r>
+              <w:rPr>
+                <w:rFonts w:ascii="Times New Roman" w:hAnsi="Times New Roman"/>
+                <w:sz w:val="24"/>
+                <w:szCs w:val="24"/>
+              </w:rPr>
+              <w:t>BSSID_NOT_EXISTED (75)</w:t>
+            </w:r>
+          </w:p>
+        </w:tc>
+        <w:tc>
+          <w:tcPr>
+            <w:tcW w:w="2521" w:type="pct"/>
+            <w:tcBorders>
+              <w:top w:val="single" w:sz="4" w:space="0" w:color="auto"/>
+              <w:left w:val="single" w:sz="4" w:space="0" w:color="auto"/>
+              <w:bottom w:val="single" w:sz="4" w:space="0" w:color="auto"/>
+              <w:right w:val="single" w:sz="4" w:space="0" w:color="auto"/>
+            </w:tcBorders>
+            <w:vAlign w:val="center"/>
+          </w:tcPr>
+          <w:p>
+            <w:pPr>
+              <w:spacing w:after="0" w:line="240" w:lineRule="auto"/>
+              <w:rPr>
+                <w:rFonts w:ascii="Times New Roman" w:hAnsi="Times New Roman"/>
+                <w:sz w:val="24"/>
+                <w:szCs w:val="24"/>
+              </w:rPr>
+            </w:pPr>
+            <w:r>
+              <w:rPr>
+                <w:rFonts w:ascii="Times New Roman" w:hAnsi="Times New Roman"/>
+                <w:sz w:val="24"/>
+                <w:szCs w:val="24"/>
+              </w:rPr>
+              <w:t>Required operation cannot be executed since bssid does not exists in WARP</w:t>
+            </w:r>
+          </w:p>
+        </w:tc>
+        <w:tc>
+          <w:tcPr>
+            <w:tcW w:w="808" w:type="pct"/>
+            <w:tcBorders>
+              <w:top w:val="single" w:sz="4" w:space="0" w:color="auto"/>
+              <w:left w:val="single" w:sz="4" w:space="0" w:color="auto"/>
+              <w:bottom w:val="single" w:sz="4" w:space="0" w:color="auto"/>
+              <w:right w:val="single" w:sz="4" w:space="0" w:color="auto"/>
+            </w:tcBorders>
+            <w:vAlign w:val="center"/>
+          </w:tcPr>
+          <w:p>
+            <w:pPr>
+              <w:spacing w:after="0" w:line="240" w:lineRule="auto"/>
+              <w:jc w:val="center"/>
+              <w:rPr>
+                <w:rFonts w:ascii="Times New Roman" w:hAnsi="Times New Roman"/>
+                <w:sz w:val="24"/>
+                <w:szCs w:val="24"/>
+              </w:rPr>
+            </w:pPr>
             <w:r>
               <w:rPr>
                 <w:rFonts w:ascii="Times New Roman" w:hAnsi="Times New Roman"/>
@@ -3988,55 +4111,7 @@
           <w:sz w:val="24"/>
           <w:szCs w:val="24"/>
         </w:rPr>
-        <w:t>* For th</w:t>
-      </w:r>
-      <w:r>
-        <w:rPr>
-          <w:rFonts w:ascii="Times New Roman" w:hAnsi="Times New Roman"/>
-          <w:sz w:val="24"/>
-          <w:szCs w:val="24"/>
-        </w:rPr>
-        <w:t>e</w:t>
-      </w:r>
-      <w:r>
-        <w:rPr>
-          <w:rFonts w:ascii="Times New Roman" w:hAnsi="Times New Roman"/>
-          <w:sz w:val="24"/>
-          <w:szCs w:val="24"/>
-        </w:rPr>
-        <w:t>s</w:t>
-      </w:r>
-      <w:r>
-        <w:rPr>
-          <w:rFonts w:ascii="Times New Roman" w:hAnsi="Times New Roman"/>
-          <w:sz w:val="24"/>
-          <w:szCs w:val="24"/>
-        </w:rPr>
-        <w:t>e</w:t>
-      </w:r>
-      <w:r>
-        <w:rPr>
-          <w:rFonts w:ascii="Times New Roman" w:hAnsi="Times New Roman"/>
-          <w:sz w:val="24"/>
-          <w:szCs w:val="24"/>
-        </w:rPr>
-        <w:t xml:space="preserve"> operation code</w:t>
-      </w:r>
-      <w:r>
-        <w:rPr>
-          <w:rFonts w:ascii="Times New Roman" w:hAnsi="Times New Roman"/>
-          <w:sz w:val="24"/>
-          <w:szCs w:val="24"/>
-        </w:rPr>
-        <w:t>s</w:t>
-      </w:r>
-      <w:r>
-        <w:rPr>
-          <w:rFonts w:ascii="Times New Roman" w:hAnsi="Times New Roman"/>
-          <w:sz w:val="24"/>
-          <w:szCs w:val="24"/>
-        </w:rPr>
-        <w:t>, WARP</w:t>
+        <w:t>* For these operation codes, WARP</w:t>
       </w:r>
       <w:r>
         <w:rPr>
@@ -4095,20 +4170,19 @@
         <w:tblLook w:val="00A0" w:firstRow="1" w:lastRow="0" w:firstColumn="1" w:lastColumn="0" w:noHBand="0" w:noVBand="0"/>
       </w:tblPr>
       <w:tblGrid>
-        <w:gridCol w:w="1175"/>
-        <w:gridCol w:w="1016"/>
+        <w:gridCol w:w="1174"/>
         <w:gridCol w:w="1070"/>
         <w:gridCol w:w="1990"/>
         <w:gridCol w:w="1584"/>
         <w:gridCol w:w="1584"/>
         <w:gridCol w:w="1586"/>
         <w:gridCol w:w="1584"/>
-        <w:gridCol w:w="1587"/>
+        <w:gridCol w:w="2604"/>
       </w:tblGrid>
       <w:tr>
         <w:tc>
           <w:tcPr>
-            <w:tcW w:w="471" w:type="pct"/>
+            <w:tcW w:w="446" w:type="pct"/>
             <w:vMerge w:val="restart"/>
             <w:vAlign w:val="center"/>
           </w:tcPr>
@@ -4134,8 +4208,8 @@
         </w:tc>
         <w:tc>
           <w:tcPr>
-            <w:tcW w:w="4529" w:type="pct"/>
-            <w:gridSpan w:val="8"/>
+            <w:tcW w:w="4554" w:type="pct"/>
+            <w:gridSpan w:val="7"/>
             <w:vAlign w:val="center"/>
           </w:tcPr>
           <w:p>
@@ -4178,7 +4252,7 @@
       <w:tr>
         <w:tc>
           <w:tcPr>
-            <w:tcW w:w="471" w:type="pct"/>
+            <w:tcW w:w="446" w:type="pct"/>
             <w:vMerge/>
             <w:vAlign w:val="center"/>
           </w:tcPr>
@@ -4196,32 +4270,7 @@
         </w:tc>
         <w:tc>
           <w:tcPr>
-            <w:tcW w:w="321" w:type="pct"/>
-            <w:vAlign w:val="center"/>
-          </w:tcPr>
-          <w:p>
-            <w:pPr>
-              <w:spacing w:after="0" w:line="240" w:lineRule="auto"/>
-              <w:jc w:val="center"/>
-              <w:rPr>
-                <w:rFonts w:ascii="Times New Roman" w:hAnsi="Times New Roman"/>
-                <w:sz w:val="24"/>
-                <w:szCs w:val="24"/>
-              </w:rPr>
-            </w:pPr>
-            <w:r>
-              <w:rPr>
-                <w:rFonts w:ascii="Times New Roman" w:hAnsi="Times New Roman"/>
-                <w:sz w:val="24"/>
-                <w:szCs w:val="24"/>
-              </w:rPr>
-              <w:t>Element index</w:t>
-            </w:r>
-          </w:p>
-        </w:tc>
-        <w:tc>
-          <w:tcPr>
-            <w:tcW w:w="321" w:type="pct"/>
+            <w:tcW w:w="406" w:type="pct"/>
             <w:vAlign w:val="center"/>
           </w:tcPr>
           <w:p>
@@ -4259,7 +4308,6 @@
                 <w:szCs w:val="24"/>
               </w:rPr>
             </w:pPr>
-            <w:proofErr w:type="spellStart"/>
             <w:r>
               <w:rPr>
                 <w:rFonts w:ascii="Times New Roman" w:hAnsi="Times New Roman"/>
@@ -4268,20 +4316,11 @@
               </w:rPr>
               <w:t>bssid</w:t>
             </w:r>
-            <w:proofErr w:type="spellEnd"/>
-            <w:r>
-              <w:rPr>
-                <w:rFonts w:ascii="Times New Roman" w:hAnsi="Times New Roman"/>
-                <w:sz w:val="24"/>
-                <w:szCs w:val="24"/>
-              </w:rPr>
-              <w:t xml:space="preserve"> Address</w:t>
-            </w:r>
-          </w:p>
-        </w:tc>
-        <w:tc>
-          <w:tcPr>
-            <w:tcW w:w="626" w:type="pct"/>
+          </w:p>
+        </w:tc>
+        <w:tc>
+          <w:tcPr>
+            <w:tcW w:w="601" w:type="pct"/>
             <w:vAlign w:val="center"/>
           </w:tcPr>
           <w:p>
@@ -4306,20 +4345,19 @@
         </w:tc>
         <w:tc>
           <w:tcPr>
-            <w:tcW w:w="626" w:type="pct"/>
-            <w:vAlign w:val="center"/>
-          </w:tcPr>
-          <w:p>
-            <w:pPr>
-              <w:spacing w:after="0" w:line="240" w:lineRule="auto"/>
-              <w:jc w:val="center"/>
-              <w:rPr>
-                <w:rFonts w:ascii="Times New Roman" w:hAnsi="Times New Roman"/>
-                <w:sz w:val="24"/>
-                <w:szCs w:val="24"/>
-              </w:rPr>
-            </w:pPr>
-            <w:proofErr w:type="spellStart"/>
+            <w:tcW w:w="601" w:type="pct"/>
+            <w:vAlign w:val="center"/>
+          </w:tcPr>
+          <w:p>
+            <w:pPr>
+              <w:spacing w:after="0" w:line="240" w:lineRule="auto"/>
+              <w:jc w:val="center"/>
+              <w:rPr>
+                <w:rFonts w:ascii="Times New Roman" w:hAnsi="Times New Roman"/>
+                <w:sz w:val="24"/>
+                <w:szCs w:val="24"/>
+              </w:rPr>
+            </w:pPr>
             <w:r>
               <w:rPr>
                 <w:rFonts w:ascii="Times New Roman" w:hAnsi="Times New Roman"/>
@@ -4328,12 +4366,11 @@
               </w:rPr>
               <w:t>TxPower</w:t>
             </w:r>
-            <w:proofErr w:type="spellEnd"/>
-          </w:p>
-        </w:tc>
-        <w:tc>
-          <w:tcPr>
-            <w:tcW w:w="627" w:type="pct"/>
+          </w:p>
+        </w:tc>
+        <w:tc>
+          <w:tcPr>
+            <w:tcW w:w="602" w:type="pct"/>
             <w:vAlign w:val="center"/>
           </w:tcPr>
           <w:p>
@@ -4358,7 +4395,7 @@
         </w:tc>
         <w:tc>
           <w:tcPr>
-            <w:tcW w:w="626" w:type="pct"/>
+            <w:tcW w:w="601" w:type="pct"/>
             <w:vAlign w:val="center"/>
           </w:tcPr>
           <w:p>
@@ -4383,7 +4420,7 @@
         </w:tc>
         <w:tc>
           <w:tcPr>
-            <w:tcW w:w="627" w:type="pct"/>
+            <w:tcW w:w="988" w:type="pct"/>
             <w:vAlign w:val="center"/>
           </w:tcPr>
           <w:p>
@@ -4410,7 +4447,7 @@
       <w:tr>
         <w:tc>
           <w:tcPr>
-            <w:tcW w:w="471" w:type="pct"/>
+            <w:tcW w:w="446" w:type="pct"/>
             <w:vAlign w:val="center"/>
           </w:tcPr>
           <w:p>
@@ -4435,32 +4472,7 @@
         </w:tc>
         <w:tc>
           <w:tcPr>
-            <w:tcW w:w="321" w:type="pct"/>
-            <w:vAlign w:val="center"/>
-          </w:tcPr>
-          <w:p>
-            <w:pPr>
-              <w:spacing w:after="0" w:line="240" w:lineRule="auto"/>
-              <w:jc w:val="center"/>
-              <w:rPr>
-                <w:rFonts w:ascii="Times New Roman" w:hAnsi="Times New Roman"/>
-                <w:sz w:val="24"/>
-                <w:szCs w:val="24"/>
-              </w:rPr>
-            </w:pPr>
-            <w:r>
-              <w:rPr>
-                <w:rFonts w:ascii="Times New Roman" w:hAnsi="Times New Roman"/>
-                <w:sz w:val="24"/>
-                <w:szCs w:val="24"/>
-              </w:rPr>
-              <w:t>0</w:t>
-            </w:r>
-          </w:p>
-        </w:tc>
-        <w:tc>
-          <w:tcPr>
-            <w:tcW w:w="321" w:type="pct"/>
+            <w:tcW w:w="406" w:type="pct"/>
             <w:vAlign w:val="center"/>
           </w:tcPr>
           <w:p>
@@ -4510,7 +4522,7 @@
         </w:tc>
         <w:tc>
           <w:tcPr>
-            <w:tcW w:w="626" w:type="pct"/>
+            <w:tcW w:w="601" w:type="pct"/>
             <w:vAlign w:val="center"/>
           </w:tcPr>
           <w:p>
@@ -4535,7 +4547,7 @@
         </w:tc>
         <w:tc>
           <w:tcPr>
-            <w:tcW w:w="626" w:type="pct"/>
+            <w:tcW w:w="601" w:type="pct"/>
             <w:vAlign w:val="center"/>
           </w:tcPr>
           <w:p>
@@ -4560,7 +4572,7 @@
         </w:tc>
         <w:tc>
           <w:tcPr>
-            <w:tcW w:w="627" w:type="pct"/>
+            <w:tcW w:w="602" w:type="pct"/>
             <w:vAlign w:val="center"/>
           </w:tcPr>
           <w:p>
@@ -4585,7 +4597,7 @@
         </w:tc>
         <w:tc>
           <w:tcPr>
-            <w:tcW w:w="626" w:type="pct"/>
+            <w:tcW w:w="601" w:type="pct"/>
             <w:vAlign w:val="center"/>
           </w:tcPr>
           <w:p>
@@ -4610,7 +4622,7 @@
         </w:tc>
         <w:tc>
           <w:tcPr>
-            <w:tcW w:w="627" w:type="pct"/>
+            <w:tcW w:w="988" w:type="pct"/>
             <w:vAlign w:val="center"/>
           </w:tcPr>
           <w:p>
@@ -4637,7 +4649,7 @@
       <w:tr>
         <w:tc>
           <w:tcPr>
-            <w:tcW w:w="471" w:type="pct"/>
+            <w:tcW w:w="446" w:type="pct"/>
             <w:vAlign w:val="center"/>
           </w:tcPr>
           <w:p>
@@ -4662,7 +4674,7 @@
         </w:tc>
         <w:tc>
           <w:tcPr>
-            <w:tcW w:w="321" w:type="pct"/>
+            <w:tcW w:w="406" w:type="pct"/>
             <w:vAlign w:val="center"/>
           </w:tcPr>
           <w:p>
@@ -4687,7 +4699,107 @@
         </w:tc>
         <w:tc>
           <w:tcPr>
-            <w:tcW w:w="321" w:type="pct"/>
+            <w:tcW w:w="755" w:type="pct"/>
+            <w:vAlign w:val="center"/>
+          </w:tcPr>
+          <w:p>
+            <w:pPr>
+              <w:spacing w:after="0" w:line="240" w:lineRule="auto"/>
+              <w:jc w:val="center"/>
+              <w:rPr>
+                <w:rFonts w:ascii="Times New Roman" w:hAnsi="Times New Roman"/>
+                <w:sz w:val="24"/>
+                <w:szCs w:val="24"/>
+              </w:rPr>
+            </w:pPr>
+            <w:r>
+              <w:rPr>
+                <w:rFonts w:ascii="Times New Roman" w:hAnsi="Times New Roman"/>
+                <w:sz w:val="24"/>
+                <w:szCs w:val="24"/>
+              </w:rPr>
+              <w:t>00:00:00:00:00:00</w:t>
+            </w:r>
+          </w:p>
+        </w:tc>
+        <w:tc>
+          <w:tcPr>
+            <w:tcW w:w="601" w:type="pct"/>
+            <w:vAlign w:val="center"/>
+          </w:tcPr>
+          <w:p>
+            <w:pPr>
+              <w:spacing w:after="0" w:line="240" w:lineRule="auto"/>
+              <w:jc w:val="center"/>
+              <w:rPr>
+                <w:rFonts w:ascii="Times New Roman" w:hAnsi="Times New Roman"/>
+                <w:sz w:val="24"/>
+                <w:szCs w:val="24"/>
+              </w:rPr>
+            </w:pPr>
+            <w:r>
+              <w:rPr>
+                <w:rFonts w:ascii="Times New Roman" w:hAnsi="Times New Roman"/>
+                <w:sz w:val="24"/>
+                <w:szCs w:val="24"/>
+              </w:rPr>
+              <w:t>0</w:t>
+            </w:r>
+          </w:p>
+        </w:tc>
+        <w:tc>
+          <w:tcPr>
+            <w:tcW w:w="601" w:type="pct"/>
+            <w:vAlign w:val="center"/>
+          </w:tcPr>
+          <w:p>
+            <w:pPr>
+              <w:spacing w:after="0" w:line="240" w:lineRule="auto"/>
+              <w:jc w:val="center"/>
+              <w:rPr>
+                <w:rFonts w:ascii="Times New Roman" w:hAnsi="Times New Roman"/>
+                <w:sz w:val="24"/>
+                <w:szCs w:val="24"/>
+              </w:rPr>
+            </w:pPr>
+            <w:r>
+              <w:rPr>
+                <w:rFonts w:ascii="Times New Roman" w:hAnsi="Times New Roman"/>
+                <w:sz w:val="24"/>
+                <w:szCs w:val="24"/>
+              </w:rPr>
+              <w:t>0</w:t>
+            </w:r>
+          </w:p>
+        </w:tc>
+        <w:tc>
+          <w:tcPr>
+            <w:tcW w:w="602" w:type="pct"/>
+            <w:vAlign w:val="center"/>
+          </w:tcPr>
+          <w:p>
+            <w:pPr>
+              <w:spacing w:after="0" w:line="240" w:lineRule="auto"/>
+              <w:jc w:val="center"/>
+              <w:rPr>
+                <w:rFonts w:ascii="Times New Roman" w:hAnsi="Times New Roman"/>
+                <w:sz w:val="24"/>
+                <w:szCs w:val="24"/>
+              </w:rPr>
+            </w:pPr>
+            <w:r>
+              <w:rPr>
+                <w:rFonts w:ascii="Times New Roman" w:hAnsi="Times New Roman"/>
+                <w:sz w:val="24"/>
+                <w:szCs w:val="24"/>
+              </w:rPr>
+              <w:t>2</w:t>
+            </w:r>
+          </w:p>
+        </w:tc>
+        <w:tc>
+          <w:tcPr>
+            <w:tcW w:w="601" w:type="pct"/>
             <w:vAlign w:val="center"/>
           </w:tcPr>
           <w:p>
@@ -4712,132 +4824,7 @@
         </w:tc>
         <w:tc>
           <w:tcPr>
-            <w:tcW w:w="755" w:type="pct"/>
-            <w:vAlign w:val="center"/>
-          </w:tcPr>
-          <w:p>
-            <w:pPr>
-              <w:spacing w:after="0" w:line="240" w:lineRule="auto"/>
-              <w:jc w:val="center"/>
-              <w:rPr>
-                <w:rFonts w:ascii="Times New Roman" w:hAnsi="Times New Roman"/>
-                <w:sz w:val="24"/>
-                <w:szCs w:val="24"/>
-              </w:rPr>
-            </w:pPr>
-            <w:r>
-              <w:rPr>
-                <w:rFonts w:ascii="Times New Roman" w:hAnsi="Times New Roman"/>
-                <w:sz w:val="24"/>
-                <w:szCs w:val="24"/>
-              </w:rPr>
-              <w:t>00:00:00:00:00:00</w:t>
-            </w:r>
-          </w:p>
-        </w:tc>
-        <w:tc>
-          <w:tcPr>
-            <w:tcW w:w="626" w:type="pct"/>
-            <w:vAlign w:val="center"/>
-          </w:tcPr>
-          <w:p>
-            <w:pPr>
-              <w:spacing w:after="0" w:line="240" w:lineRule="auto"/>
-              <w:jc w:val="center"/>
-              <w:rPr>
-                <w:rFonts w:ascii="Times New Roman" w:hAnsi="Times New Roman"/>
-                <w:sz w:val="24"/>
-                <w:szCs w:val="24"/>
-              </w:rPr>
-            </w:pPr>
-            <w:r>
-              <w:rPr>
-                <w:rFonts w:ascii="Times New Roman" w:hAnsi="Times New Roman"/>
-                <w:sz w:val="24"/>
-                <w:szCs w:val="24"/>
-              </w:rPr>
-              <w:t>0</w:t>
-            </w:r>
-          </w:p>
-        </w:tc>
-        <w:tc>
-          <w:tcPr>
-            <w:tcW w:w="626" w:type="pct"/>
-            <w:vAlign w:val="center"/>
-          </w:tcPr>
-          <w:p>
-            <w:pPr>
-              <w:spacing w:after="0" w:line="240" w:lineRule="auto"/>
-              <w:jc w:val="center"/>
-              <w:rPr>
-                <w:rFonts w:ascii="Times New Roman" w:hAnsi="Times New Roman"/>
-                <w:sz w:val="24"/>
-                <w:szCs w:val="24"/>
-              </w:rPr>
-            </w:pPr>
-            <w:r>
-              <w:rPr>
-                <w:rFonts w:ascii="Times New Roman" w:hAnsi="Times New Roman"/>
-                <w:sz w:val="24"/>
-                <w:szCs w:val="24"/>
-              </w:rPr>
-              <w:t>0</w:t>
-            </w:r>
-          </w:p>
-        </w:tc>
-        <w:tc>
-          <w:tcPr>
-            <w:tcW w:w="627" w:type="pct"/>
-            <w:vAlign w:val="center"/>
-          </w:tcPr>
-          <w:p>
-            <w:pPr>
-              <w:spacing w:after="0" w:line="240" w:lineRule="auto"/>
-              <w:jc w:val="center"/>
-              <w:rPr>
-                <w:rFonts w:ascii="Times New Roman" w:hAnsi="Times New Roman"/>
-                <w:sz w:val="24"/>
-                <w:szCs w:val="24"/>
-              </w:rPr>
-            </w:pPr>
-            <w:r>
-              <w:rPr>
-                <w:rFonts w:ascii="Times New Roman" w:hAnsi="Times New Roman"/>
-                <w:sz w:val="24"/>
-                <w:szCs w:val="24"/>
-              </w:rPr>
-              <w:t>2</w:t>
-            </w:r>
-          </w:p>
-        </w:tc>
-        <w:tc>
-          <w:tcPr>
-            <w:tcW w:w="626" w:type="pct"/>
-            <w:vAlign w:val="center"/>
-          </w:tcPr>
-          <w:p>
-            <w:pPr>
-              <w:spacing w:after="0" w:line="240" w:lineRule="auto"/>
-              <w:jc w:val="center"/>
-              <w:rPr>
-                <w:rFonts w:ascii="Times New Roman" w:hAnsi="Times New Roman"/>
-                <w:sz w:val="24"/>
-                <w:szCs w:val="24"/>
-              </w:rPr>
-            </w:pPr>
-            <w:r>
-              <w:rPr>
-                <w:rFonts w:ascii="Times New Roman" w:hAnsi="Times New Roman"/>
-                <w:sz w:val="24"/>
-                <w:szCs w:val="24"/>
-              </w:rPr>
-              <w:t>1</w:t>
-            </w:r>
-          </w:p>
-        </w:tc>
-        <w:tc>
-          <w:tcPr>
-            <w:tcW w:w="627" w:type="pct"/>
+            <w:tcW w:w="988" w:type="pct"/>
             <w:vAlign w:val="center"/>
           </w:tcPr>
           <w:p>
@@ -4864,7 +4851,7 @@
       <w:tr>
         <w:tc>
           <w:tcPr>
-            <w:tcW w:w="471" w:type="pct"/>
+            <w:tcW w:w="446" w:type="pct"/>
             <w:vAlign w:val="center"/>
           </w:tcPr>
           <w:p>
@@ -4889,36 +4876,27 @@
         </w:tc>
         <w:tc>
           <w:tcPr>
-            <w:tcW w:w="321" w:type="pct"/>
-            <w:vAlign w:val="center"/>
-          </w:tcPr>
-          <w:p>
-            <w:pPr>
-              <w:spacing w:after="0" w:line="240" w:lineRule="auto"/>
-              <w:jc w:val="center"/>
-              <w:rPr>
-                <w:rFonts w:ascii="Times New Roman" w:hAnsi="Times New Roman"/>
-                <w:sz w:val="24"/>
-                <w:szCs w:val="24"/>
-              </w:rPr>
-            </w:pPr>
-          </w:p>
-        </w:tc>
-        <w:tc>
-          <w:tcPr>
-            <w:tcW w:w="321" w:type="pct"/>
-            <w:vAlign w:val="center"/>
-          </w:tcPr>
-          <w:p>
-            <w:pPr>
-              <w:spacing w:after="0" w:line="240" w:lineRule="auto"/>
-              <w:jc w:val="center"/>
-              <w:rPr>
-                <w:rFonts w:ascii="Times New Roman" w:hAnsi="Times New Roman"/>
-                <w:sz w:val="24"/>
-                <w:szCs w:val="24"/>
-              </w:rPr>
-            </w:pPr>
+            <w:tcW w:w="406" w:type="pct"/>
+            <w:vAlign w:val="center"/>
+          </w:tcPr>
+          <w:p>
+            <w:pPr>
+              <w:spacing w:after="0" w:line="240" w:lineRule="auto"/>
+              <w:jc w:val="center"/>
+              <w:rPr>
+                <w:rFonts w:ascii="Times New Roman" w:hAnsi="Times New Roman"/>
+                <w:sz w:val="24"/>
+                <w:szCs w:val="24"/>
+              </w:rPr>
+            </w:pPr>
+            <w:r>
+              <w:rPr>
+                <w:rFonts w:ascii="Times New Roman" w:hAnsi="Times New Roman"/>
+                <w:sz w:val="24"/>
+                <w:szCs w:val="24"/>
+              </w:rPr>
+              <w:t>*</w:t>
+            </w:r>
           </w:p>
         </w:tc>
         <w:tc>
@@ -4944,79 +4922,87 @@
               </w:rPr>
               <w:t>*</w:t>
             </w:r>
-          </w:p>
-        </w:tc>
-        <w:tc>
-          <w:tcPr>
-            <w:tcW w:w="626" w:type="pct"/>
-            <w:vAlign w:val="center"/>
-          </w:tcPr>
-          <w:p>
-            <w:pPr>
-              <w:spacing w:after="0" w:line="240" w:lineRule="auto"/>
-              <w:jc w:val="center"/>
-              <w:rPr>
-                <w:rFonts w:ascii="Times New Roman" w:hAnsi="Times New Roman"/>
-                <w:sz w:val="24"/>
-                <w:szCs w:val="24"/>
-              </w:rPr>
-            </w:pPr>
-          </w:p>
-        </w:tc>
-        <w:tc>
-          <w:tcPr>
-            <w:tcW w:w="626" w:type="pct"/>
-            <w:vAlign w:val="center"/>
-          </w:tcPr>
-          <w:p>
-            <w:pPr>
-              <w:spacing w:after="0" w:line="240" w:lineRule="auto"/>
-              <w:jc w:val="center"/>
-              <w:rPr>
-                <w:rFonts w:ascii="Times New Roman" w:hAnsi="Times New Roman"/>
-                <w:sz w:val="24"/>
-                <w:szCs w:val="24"/>
-              </w:rPr>
-            </w:pPr>
-          </w:p>
-        </w:tc>
-        <w:tc>
-          <w:tcPr>
-            <w:tcW w:w="627" w:type="pct"/>
-            <w:vAlign w:val="center"/>
-          </w:tcPr>
-          <w:p>
-            <w:pPr>
-              <w:spacing w:after="0" w:line="240" w:lineRule="auto"/>
-              <w:jc w:val="center"/>
-              <w:rPr>
-                <w:rFonts w:ascii="Times New Roman" w:hAnsi="Times New Roman"/>
-                <w:sz w:val="24"/>
-                <w:szCs w:val="24"/>
-              </w:rPr>
-            </w:pPr>
-          </w:p>
-        </w:tc>
-        <w:tc>
-          <w:tcPr>
-            <w:tcW w:w="626" w:type="pct"/>
-            <w:vAlign w:val="center"/>
-          </w:tcPr>
-          <w:p>
-            <w:pPr>
-              <w:spacing w:after="0" w:line="240" w:lineRule="auto"/>
-              <w:jc w:val="center"/>
-              <w:rPr>
-                <w:rFonts w:ascii="Times New Roman" w:hAnsi="Times New Roman"/>
-                <w:sz w:val="24"/>
-                <w:szCs w:val="24"/>
-              </w:rPr>
-            </w:pPr>
-          </w:p>
-        </w:tc>
-        <w:tc>
-          <w:tcPr>
-            <w:tcW w:w="627" w:type="pct"/>
+            <w:r>
+              <w:rPr>
+                <w:rFonts w:ascii="Times New Roman" w:hAnsi="Times New Roman"/>
+                <w:sz w:val="24"/>
+                <w:szCs w:val="24"/>
+              </w:rPr>
+              <w:t>*</w:t>
+            </w:r>
+          </w:p>
+        </w:tc>
+        <w:tc>
+          <w:tcPr>
+            <w:tcW w:w="601" w:type="pct"/>
+            <w:vAlign w:val="center"/>
+          </w:tcPr>
+          <w:p>
+            <w:pPr>
+              <w:spacing w:after="0" w:line="240" w:lineRule="auto"/>
+              <w:jc w:val="center"/>
+              <w:rPr>
+                <w:rFonts w:ascii="Times New Roman" w:hAnsi="Times New Roman"/>
+                <w:sz w:val="24"/>
+                <w:szCs w:val="24"/>
+              </w:rPr>
+            </w:pPr>
+          </w:p>
+        </w:tc>
+        <w:tc>
+          <w:tcPr>
+            <w:tcW w:w="601" w:type="pct"/>
+            <w:vAlign w:val="center"/>
+          </w:tcPr>
+          <w:p>
+            <w:pPr>
+              <w:spacing w:after="0" w:line="240" w:lineRule="auto"/>
+              <w:jc w:val="center"/>
+              <w:rPr>
+                <w:rFonts w:ascii="Times New Roman" w:hAnsi="Times New Roman"/>
+                <w:sz w:val="24"/>
+                <w:szCs w:val="24"/>
+              </w:rPr>
+            </w:pPr>
+          </w:p>
+        </w:tc>
+        <w:tc>
+          <w:tcPr>
+            <w:tcW w:w="602" w:type="pct"/>
+            <w:vAlign w:val="center"/>
+          </w:tcPr>
+          <w:p>
+            <w:pPr>
+              <w:spacing w:after="0" w:line="240" w:lineRule="auto"/>
+              <w:jc w:val="center"/>
+              <w:rPr>
+                <w:rFonts w:ascii="Times New Roman" w:hAnsi="Times New Roman"/>
+                <w:sz w:val="24"/>
+                <w:szCs w:val="24"/>
+              </w:rPr>
+            </w:pPr>
+          </w:p>
+        </w:tc>
+        <w:tc>
+          <w:tcPr>
+            <w:tcW w:w="601" w:type="pct"/>
+            <w:vAlign w:val="center"/>
+          </w:tcPr>
+          <w:p>
+            <w:pPr>
+              <w:spacing w:after="0" w:line="240" w:lineRule="auto"/>
+              <w:jc w:val="center"/>
+              <w:rPr>
+                <w:rFonts w:ascii="Times New Roman" w:hAnsi="Times New Roman"/>
+                <w:sz w:val="24"/>
+                <w:szCs w:val="24"/>
+              </w:rPr>
+            </w:pPr>
+          </w:p>
+        </w:tc>
+        <w:tc>
+          <w:tcPr>
+            <w:tcW w:w="988" w:type="pct"/>
             <w:vAlign w:val="center"/>
           </w:tcPr>
           <w:p>
@@ -5055,43 +5041,105 @@
           <w:sz w:val="24"/>
           <w:szCs w:val="24"/>
         </w:rPr>
-        <w:t xml:space="preserve">* This </w:t>
+        <w:t xml:space="preserve">* </w:t>
       </w:r>
-      <w:proofErr w:type="spellStart"/>
       <w:r>
         <w:rPr>
           <w:rFonts w:ascii="Times New Roman" w:hAnsi="Times New Roman"/>
           <w:sz w:val="24"/>
           <w:szCs w:val="24"/>
         </w:rPr>
-        <w:t>bssid</w:t>
+        <w:t>For</w:t>
       </w:r>
-      <w:proofErr w:type="spellEnd"/>
       <w:r>
         <w:rPr>
           <w:rFonts w:ascii="Times New Roman" w:hAnsi="Times New Roman"/>
           <w:sz w:val="24"/>
           <w:szCs w:val="24"/>
         </w:rPr>
-        <w:t xml:space="preserve"> should have been added previously by the PC Engine to MAC low. WARP will verify that the </w:t>
+        <w:t xml:space="preserve"> total number of elements is </w:t>
       </w:r>
-      <w:proofErr w:type="spellStart"/>
       <w:r>
         <w:rPr>
           <w:rFonts w:ascii="Times New Roman" w:hAnsi="Times New Roman"/>
           <w:sz w:val="24"/>
           <w:szCs w:val="24"/>
         </w:rPr>
-        <w:t>bssid</w:t>
+        <w:t>n</w:t>
       </w:r>
-      <w:proofErr w:type="spellEnd"/>
       <w:r>
         <w:rPr>
           <w:rFonts w:ascii="Times New Roman" w:hAnsi="Times New Roman"/>
           <w:sz w:val="24"/>
           <w:szCs w:val="24"/>
         </w:rPr>
-        <w:t xml:space="preserve"> is in the database. If not, WARP simply ignores this packet.</w:t>
+        <w:t>, there would be n bssid</w:t>
+      </w:r>
+      <w:r>
+        <w:rPr>
+          <w:rFonts w:ascii="Times New Roman" w:hAnsi="Times New Roman"/>
+          <w:sz w:val="24"/>
+          <w:szCs w:val="24"/>
+        </w:rPr>
+        <w:t>(</w:t>
+      </w:r>
+      <w:r>
+        <w:rPr>
+          <w:rFonts w:ascii="Times New Roman" w:hAnsi="Times New Roman"/>
+          <w:sz w:val="24"/>
+          <w:szCs w:val="24"/>
+        </w:rPr>
+        <w:t>s</w:t>
+      </w:r>
+      <w:r>
+        <w:rPr>
+          <w:rFonts w:ascii="Times New Roman" w:hAnsi="Times New Roman"/>
+          <w:sz w:val="24"/>
+          <w:szCs w:val="24"/>
+        </w:rPr>
+        <w:t>)</w:t>
+      </w:r>
+      <w:r>
+        <w:rPr>
+          <w:rFonts w:ascii="Times New Roman" w:hAnsi="Times New Roman"/>
+          <w:sz w:val="24"/>
+          <w:szCs w:val="24"/>
+        </w:rPr>
+        <w:t xml:space="preserve"> with their configurations followed.</w:t>
+      </w:r>
+    </w:p>
+    <w:p>
+      <w:pPr>
+        <w:rPr>
+          <w:rFonts w:ascii="Times New Roman" w:hAnsi="Times New Roman"/>
+          <w:sz w:val="24"/>
+          <w:szCs w:val="24"/>
+        </w:rPr>
+      </w:pPr>
+      <w:r>
+        <w:rPr>
+          <w:rFonts w:ascii="Times New Roman" w:hAnsi="Times New Roman"/>
+          <w:sz w:val="24"/>
+          <w:szCs w:val="24"/>
+        </w:rPr>
+        <w:lastRenderedPageBreak/>
+        <w:t>*</w:t>
+      </w:r>
+      <w:r>
+        <w:rPr>
+          <w:rFonts w:ascii="Times New Roman" w:hAnsi="Times New Roman"/>
+          <w:sz w:val="24"/>
+          <w:szCs w:val="24"/>
+        </w:rPr>
+        <w:t>*</w:t>
+      </w:r>
+      <w:r>
+        <w:rPr>
+          <w:rFonts w:ascii="Times New Roman" w:hAnsi="Times New Roman"/>
+          <w:sz w:val="24"/>
+          <w:szCs w:val="24"/>
+        </w:rPr>
+        <w:t xml:space="preserve"> This bssid should have been added previously by the PC Engine to MAC low. WARP will verify that the bssid is in the database. If not, WARP simply ignores this packet.</w:t>
       </w:r>
     </w:p>
     <w:p>
@@ -5125,7 +5173,6 @@
           <w:sz w:val="24"/>
           <w:szCs w:val="24"/>
         </w:rPr>
-        <w:lastRenderedPageBreak/>
         <w:t>c</w:t>
       </w:r>
       <w:r>

</xml_diff>